<commit_message>
Ajustement du code pour l'API
</commit_message>
<xml_diff>
--- a/geosys/Documentation/InstallationPluginsViewer.docx
+++ b/geosys/Documentation/InstallationPluginsViewer.docx
@@ -1,6 +1,6 @@
 
 <file path=word/document.xml><?xml version="1.0" encoding="utf-8"?>
-<w:document xmlns:wpc="http://schemas.microsoft.com/office/word/2010/wordprocessingCanvas" xmlns:cx="http://schemas.microsoft.com/office/drawing/2014/chartex" xmlns:cx1="http://schemas.microsoft.com/office/drawing/2015/9/8/chartex" xmlns:cx2="http://schemas.microsoft.com/office/drawing/2015/10/21/chartex" xmlns:cx3="http://schemas.microsoft.com/office/drawing/2016/5/9/chartex" xmlns:cx4="http://schemas.microsoft.com/office/drawing/2016/5/10/chartex" xmlns:cx5="http://schemas.microsoft.com/office/drawing/2016/5/11/chartex" xmlns:cx6="http://schemas.microsoft.com/office/drawing/2016/5/12/chartex" xmlns:cx7="http://schemas.microsoft.com/office/drawing/2016/5/13/chartex" xmlns:cx8="http://schemas.microsoft.com/office/drawing/2016/5/14/chartex" xmlns:mc="http://schemas.openxmlformats.org/markup-compatibility/2006" xmlns:aink="http://schemas.microsoft.com/office/drawing/2016/ink" xmlns:am3d="http://schemas.microsoft.com/office/drawing/2017/model3d" xmlns:o="urn:schemas-microsoft-com:office:office" xmlns:r="http://schemas.openxmlformats.org/officeDocument/2006/relationships" xmlns:m="http://schemas.openxmlformats.org/officeDocument/2006/math" xmlns:v="urn:schemas-microsoft-com:vml" xmlns:wp14="http://schemas.microsoft.com/office/word/2010/wordprocessingDrawing" xmlns:wp="http://schemas.openxmlformats.org/drawingml/2006/wordprocessingDrawing" xmlns:w10="urn:schemas-microsoft-com:office:word" xmlns:w="http://schemas.openxmlformats.org/wordprocessingml/2006/main" xmlns:w14="http://schemas.microsoft.com/office/word/2010/wordml" xmlns:w15="http://schemas.microsoft.com/office/word/2012/wordml" xmlns:w16cid="http://schemas.microsoft.com/office/word/2016/wordml/cid" xmlns:w16se="http://schemas.microsoft.com/office/word/2015/wordml/symex" xmlns:wpg="http://schemas.microsoft.com/office/word/2010/wordprocessingGroup" xmlns:wpi="http://schemas.microsoft.com/office/word/2010/wordprocessingInk" xmlns:wne="http://schemas.microsoft.com/office/word/2006/wordml" xmlns:wps="http://schemas.microsoft.com/office/word/2010/wordprocessingShape" mc:Ignorable="w14 w15 w16se w16cid wp14">
+<w:document xmlns:wpc="http://schemas.microsoft.com/office/word/2010/wordprocessingCanvas" xmlns:cx="http://schemas.microsoft.com/office/drawing/2014/chartex" xmlns:cx1="http://schemas.microsoft.com/office/drawing/2015/9/8/chartex" xmlns:mc="http://schemas.openxmlformats.org/markup-compatibility/2006" xmlns:o="urn:schemas-microsoft-com:office:office" xmlns:r="http://schemas.openxmlformats.org/officeDocument/2006/relationships" xmlns:m="http://schemas.openxmlformats.org/officeDocument/2006/math" xmlns:v="urn:schemas-microsoft-com:vml" xmlns:wp14="http://schemas.microsoft.com/office/word/2010/wordprocessingDrawing" xmlns:wp="http://schemas.openxmlformats.org/drawingml/2006/wordprocessingDrawing" xmlns:w10="urn:schemas-microsoft-com:office:word" xmlns:w="http://schemas.openxmlformats.org/wordprocessingml/2006/main" xmlns:w14="http://schemas.microsoft.com/office/word/2010/wordml" xmlns:w15="http://schemas.microsoft.com/office/word/2012/wordml" xmlns:w16se="http://schemas.microsoft.com/office/word/2015/wordml/symex" xmlns:wpg="http://schemas.microsoft.com/office/word/2010/wordprocessingGroup" xmlns:wpi="http://schemas.microsoft.com/office/word/2010/wordprocessingInk" xmlns:wne="http://schemas.microsoft.com/office/word/2006/wordml" xmlns:wps="http://schemas.microsoft.com/office/word/2010/wordprocessingShape" mc:Ignorable="w14 w15 w16se wp14">
   <w:body>
     <w:p>
       <w:r>
@@ -56,8 +56,6 @@
       <w:r>
         <w:t>Gitlens</w:t>
       </w:r>
-      <w:bookmarkStart w:id="0" w:name="_GoBack"/>
-      <w:bookmarkEnd w:id="0"/>
       <w:proofErr w:type="spellEnd"/>
     </w:p>
     <w:p>
@@ -261,11 +259,19 @@
           <w:lang w:val="en-US"/>
         </w:rPr>
       </w:pPr>
-      <w:r>
-        <w:rPr>
-          <w:lang w:val="en-US"/>
-        </w:rPr>
-        <w:t xml:space="preserve">git </w:t>
+      <w:proofErr w:type="spellStart"/>
+      <w:r>
+        <w:rPr>
+          <w:lang w:val="en-US"/>
+        </w:rPr>
+        <w:t>git</w:t>
+      </w:r>
+      <w:proofErr w:type="spellEnd"/>
+      <w:r>
+        <w:rPr>
+          <w:lang w:val="en-US"/>
+        </w:rPr>
+        <w:t xml:space="preserve"> </w:t>
       </w:r>
       <w:proofErr w:type="spellStart"/>
       <w:r>
@@ -412,207 +418,594 @@
           <w:lang w:val="en-US"/>
         </w:rPr>
       </w:pPr>
-      <w:r>
-        <w:rPr>
-          <w:lang w:val="en-US"/>
-        </w:rPr>
-        <w:t xml:space="preserve">Git config </w:t>
-      </w:r>
-      <w:proofErr w:type="spellStart"/>
+      <w:proofErr w:type="spellStart"/>
+      <w:r>
+        <w:rPr>
+          <w:lang w:val="en-US"/>
+        </w:rPr>
+        <w:t>Git</w:t>
+      </w:r>
+      <w:proofErr w:type="spellEnd"/>
+      <w:r>
+        <w:rPr>
+          <w:lang w:val="en-US"/>
+        </w:rPr>
+        <w:t xml:space="preserve"> </w:t>
+      </w:r>
+      <w:proofErr w:type="spellStart"/>
+      <w:r>
+        <w:rPr>
+          <w:lang w:val="en-US"/>
+        </w:rPr>
+        <w:t>config</w:t>
+      </w:r>
+      <w:proofErr w:type="spellEnd"/>
+      <w:r>
+        <w:rPr>
+          <w:lang w:val="en-US"/>
+        </w:rPr>
+        <w:t xml:space="preserve"> </w:t>
+      </w:r>
+      <w:proofErr w:type="spellStart"/>
+      <w:r>
+        <w:rPr>
+          <w:lang w:val="en-US"/>
+        </w:rPr>
+        <w:t>user.email</w:t>
+      </w:r>
+      <w:proofErr w:type="spellEnd"/>
+      <w:r>
+        <w:rPr>
+          <w:lang w:val="en-US"/>
+        </w:rPr>
+        <w:t xml:space="preserve"> &lt;</w:t>
+      </w:r>
+      <w:proofErr w:type="spellStart"/>
+      <w:r>
+        <w:rPr>
+          <w:lang w:val="en-US"/>
+        </w:rPr>
+        <w:t>github</w:t>
+      </w:r>
+      <w:proofErr w:type="spellEnd"/>
+      <w:r>
+        <w:rPr>
+          <w:lang w:val="en-US"/>
+        </w:rPr>
+        <w:t xml:space="preserve"> email&gt;</w:t>
+      </w:r>
+    </w:p>
+    <w:p>
+      <w:pPr>
+        <w:pStyle w:val="Paragraphedeliste"/>
+        <w:numPr>
+          <w:ilvl w:val="0"/>
+          <w:numId w:val="1"/>
+        </w:numPr>
+        <w:rPr>
+          <w:lang w:val="en-US"/>
+        </w:rPr>
+      </w:pPr>
+      <w:r>
+        <w:rPr>
+          <w:lang w:val="en-US"/>
+        </w:rPr>
+        <w:t>sur console power shell (</w:t>
+      </w:r>
+      <w:proofErr w:type="spellStart"/>
+      <w:r>
+        <w:rPr>
+          <w:lang w:val="en-US"/>
+        </w:rPr>
+        <w:t>dans</w:t>
+      </w:r>
+      <w:proofErr w:type="spellEnd"/>
+      <w:r>
+        <w:rPr>
+          <w:lang w:val="en-US"/>
+        </w:rPr>
+        <w:t xml:space="preserve"> le dossier </w:t>
+      </w:r>
+      <w:proofErr w:type="spellStart"/>
+      <w:r>
+        <w:rPr>
+          <w:lang w:val="en-US"/>
+        </w:rPr>
+        <w:t>shift+right</w:t>
+      </w:r>
+      <w:proofErr w:type="spellEnd"/>
+      <w:r>
+        <w:rPr>
+          <w:lang w:val="en-US"/>
+        </w:rPr>
+        <w:t xml:space="preserve"> click-&gt;</w:t>
+      </w:r>
+      <w:proofErr w:type="spellStart"/>
+      <w:r>
+        <w:rPr>
+          <w:lang w:val="en-US"/>
+        </w:rPr>
+        <w:t>powershell</w:t>
+      </w:r>
+      <w:proofErr w:type="spellEnd"/>
+      <w:r>
+        <w:rPr>
+          <w:lang w:val="en-US"/>
+        </w:rPr>
+        <w:t>)</w:t>
+      </w:r>
+    </w:p>
+    <w:p>
+      <w:pPr>
+        <w:pStyle w:val="Paragraphedeliste"/>
+        <w:numPr>
+          <w:ilvl w:val="1"/>
+          <w:numId w:val="1"/>
+        </w:numPr>
+        <w:rPr>
+          <w:lang w:val="en-US"/>
+        </w:rPr>
+      </w:pPr>
+      <w:proofErr w:type="spellStart"/>
+      <w:r>
+        <w:rPr>
+          <w:lang w:val="en-US"/>
+        </w:rPr>
+        <w:t>npm</w:t>
+      </w:r>
+      <w:proofErr w:type="spellEnd"/>
+      <w:r>
+        <w:rPr>
+          <w:lang w:val="en-US"/>
+        </w:rPr>
+        <w:t xml:space="preserve"> install</w:t>
+      </w:r>
+    </w:p>
+    <w:p>
+      <w:pPr>
+        <w:pStyle w:val="Paragraphedeliste"/>
+        <w:numPr>
+          <w:ilvl w:val="0"/>
+          <w:numId w:val="1"/>
+        </w:numPr>
+        <w:rPr>
+          <w:lang w:val="en-US"/>
+        </w:rPr>
+      </w:pPr>
+      <w:r>
+        <w:rPr>
+          <w:lang w:val="en-US"/>
+        </w:rPr>
+        <w:t>sur Visual Studio Code</w:t>
+      </w:r>
+      <w:r>
+        <w:rPr>
+          <w:lang w:val="en-US"/>
+        </w:rPr>
+        <w:t xml:space="preserve"> </w:t>
+      </w:r>
+      <w:r>
+        <w:rPr>
+          <w:lang w:val="en-US"/>
+        </w:rPr>
+        <w:t>(in the node console)</w:t>
+      </w:r>
+    </w:p>
+    <w:p>
+      <w:pPr>
+        <w:pStyle w:val="Paragraphedeliste"/>
+        <w:numPr>
+          <w:ilvl w:val="1"/>
+          <w:numId w:val="1"/>
+        </w:numPr>
+        <w:rPr>
+          <w:lang w:val="en-US"/>
+        </w:rPr>
+      </w:pPr>
+      <w:proofErr w:type="spellStart"/>
+      <w:r>
+        <w:rPr>
+          <w:lang w:val="en-US"/>
+        </w:rPr>
+        <w:t>npm</w:t>
+      </w:r>
+      <w:proofErr w:type="spellEnd"/>
+      <w:r>
+        <w:rPr>
+          <w:lang w:val="en-US"/>
+        </w:rPr>
+        <w:t xml:space="preserve"> install</w:t>
+      </w:r>
+    </w:p>
+    <w:p>
+      <w:pPr>
+        <w:pStyle w:val="Paragraphedeliste"/>
+        <w:numPr>
+          <w:ilvl w:val="1"/>
+          <w:numId w:val="1"/>
+        </w:numPr>
+        <w:rPr>
+          <w:rFonts w:cstheme="minorHAnsi"/>
+          <w:lang w:val="en-US"/>
+        </w:rPr>
+      </w:pPr>
+      <w:proofErr w:type="spellStart"/>
+      <w:r>
+        <w:rPr>
+          <w:rFonts w:cstheme="minorHAnsi"/>
+          <w:lang w:val="en-US"/>
+        </w:rPr>
+        <w:t>npm</w:t>
+      </w:r>
+      <w:proofErr w:type="spellEnd"/>
+      <w:r>
+        <w:rPr>
+          <w:rFonts w:cstheme="minorHAnsi"/>
+          <w:lang w:val="en-US"/>
+        </w:rPr>
+        <w:t xml:space="preserve"> run serve</w:t>
+      </w:r>
+    </w:p>
+    <w:p>
+      <w:pPr>
+        <w:pStyle w:val="PrformatHTML"/>
+        <w:numPr>
+          <w:ilvl w:val="0"/>
+          <w:numId w:val="1"/>
+        </w:numPr>
+        <w:textAlignment w:val="baseline"/>
+        <w:rPr>
+          <w:rStyle w:val="CodeHTML"/>
+          <w:rFonts w:asciiTheme="minorHAnsi" w:hAnsiTheme="minorHAnsi" w:cstheme="minorHAnsi"/>
+          <w:color w:val="242729"/>
+          <w:sz w:val="22"/>
+          <w:szCs w:val="22"/>
+          <w:bdr w:val="none" w:sz="0" w:space="0" w:color="auto" w:frame="1"/>
+          <w:lang w:val="en-US"/>
+        </w:rPr>
+      </w:pPr>
+      <w:r>
+        <w:rPr>
+          <w:rFonts w:asciiTheme="minorHAnsi" w:hAnsiTheme="minorHAnsi" w:cstheme="minorHAnsi"/>
+          <w:sz w:val="22"/>
+          <w:szCs w:val="22"/>
+          <w:lang w:val="en-US"/>
+        </w:rPr>
+        <w:t xml:space="preserve">Si </w:t>
+      </w:r>
+      <w:proofErr w:type="spellStart"/>
+      <w:r>
+        <w:rPr>
+          <w:rFonts w:asciiTheme="minorHAnsi" w:hAnsiTheme="minorHAnsi" w:cstheme="minorHAnsi"/>
+          <w:sz w:val="22"/>
+          <w:szCs w:val="22"/>
+          <w:lang w:val="en-US"/>
+        </w:rPr>
+        <w:t>erreur</w:t>
+      </w:r>
+      <w:proofErr w:type="spellEnd"/>
+      <w:r>
+        <w:rPr>
+          <w:rFonts w:asciiTheme="minorHAnsi" w:hAnsiTheme="minorHAnsi" w:cstheme="minorHAnsi"/>
+          <w:sz w:val="22"/>
+          <w:szCs w:val="22"/>
+          <w:lang w:val="en-US"/>
+        </w:rPr>
+        <w:t>(</w:t>
+      </w:r>
+      <w:r>
+        <w:rPr>
+          <w:rStyle w:val="CodeHTML"/>
+          <w:rFonts w:asciiTheme="minorHAnsi" w:hAnsiTheme="minorHAnsi" w:cstheme="minorHAnsi"/>
+          <w:color w:val="242729"/>
+          <w:sz w:val="22"/>
+          <w:szCs w:val="22"/>
+          <w:bdr w:val="none" w:sz="0" w:space="0" w:color="auto" w:frame="1"/>
+          <w:lang w:val="en-US"/>
+        </w:rPr>
+        <w:t>MSBUILD : error MSB3428: Could not load the Visual C++ component "</w:t>
+      </w:r>
+      <w:proofErr w:type="spellStart"/>
+      <w:r>
+        <w:rPr>
+          <w:rStyle w:val="CodeHTML"/>
+          <w:rFonts w:asciiTheme="minorHAnsi" w:hAnsiTheme="minorHAnsi" w:cstheme="minorHAnsi"/>
+          <w:color w:val="242729"/>
+          <w:sz w:val="22"/>
+          <w:szCs w:val="22"/>
+          <w:bdr w:val="none" w:sz="0" w:space="0" w:color="auto" w:frame="1"/>
+          <w:lang w:val="en-US"/>
+        </w:rPr>
+        <w:t>VCBuild.exe".To</w:t>
+      </w:r>
+      <w:proofErr w:type="spellEnd"/>
+      <w:r>
+        <w:rPr>
+          <w:rStyle w:val="CodeHTML"/>
+          <w:rFonts w:asciiTheme="minorHAnsi" w:hAnsiTheme="minorHAnsi" w:cstheme="minorHAnsi"/>
+          <w:color w:val="242729"/>
+          <w:sz w:val="22"/>
+          <w:szCs w:val="22"/>
+          <w:bdr w:val="none" w:sz="0" w:space="0" w:color="auto" w:frame="1"/>
+          <w:lang w:val="en-US"/>
+        </w:rPr>
+        <w:t xml:space="preserve"> fix this,</w:t>
+      </w:r>
+    </w:p>
+    <w:p>
+      <w:pPr>
+        <w:pStyle w:val="PrformatHTML"/>
+        <w:numPr>
+          <w:ilvl w:val="0"/>
+          <w:numId w:val="1"/>
+        </w:numPr>
+        <w:textAlignment w:val="baseline"/>
+        <w:rPr>
+          <w:rStyle w:val="CodeHTML"/>
+          <w:rFonts w:asciiTheme="minorHAnsi" w:hAnsiTheme="minorHAnsi" w:cstheme="minorHAnsi"/>
+          <w:color w:val="242729"/>
+          <w:sz w:val="22"/>
+          <w:szCs w:val="22"/>
+          <w:bdr w:val="none" w:sz="0" w:space="0" w:color="auto" w:frame="1"/>
+          <w:lang w:val="en-US"/>
+        </w:rPr>
+      </w:pPr>
+      <w:r>
+        <w:rPr>
+          <w:rStyle w:val="CodeHTML"/>
+          <w:rFonts w:asciiTheme="minorHAnsi" w:hAnsiTheme="minorHAnsi" w:cstheme="minorHAnsi"/>
+          <w:color w:val="242729"/>
+          <w:sz w:val="22"/>
+          <w:szCs w:val="22"/>
+          <w:bdr w:val="none" w:sz="0" w:space="0" w:color="auto" w:frame="1"/>
+          <w:lang w:val="en-US"/>
+        </w:rPr>
+        <w:t xml:space="preserve"> 1) install the .NET Framework 2.0 SDK, </w:t>
+      </w:r>
+    </w:p>
+    <w:p>
+      <w:pPr>
+        <w:pStyle w:val="PrformatHTML"/>
+        <w:numPr>
+          <w:ilvl w:val="0"/>
+          <w:numId w:val="1"/>
+        </w:numPr>
+        <w:textAlignment w:val="baseline"/>
+        <w:rPr>
+          <w:rStyle w:val="CodeHTML"/>
+          <w:rFonts w:asciiTheme="minorHAnsi" w:hAnsiTheme="minorHAnsi" w:cstheme="minorHAnsi"/>
+          <w:color w:val="242729"/>
+          <w:sz w:val="22"/>
+          <w:szCs w:val="22"/>
+          <w:bdr w:val="none" w:sz="0" w:space="0" w:color="auto" w:frame="1"/>
+          <w:lang w:val="en-US"/>
+        </w:rPr>
+      </w:pPr>
+      <w:r>
+        <w:rPr>
+          <w:rStyle w:val="CodeHTML"/>
+          <w:rFonts w:asciiTheme="minorHAnsi" w:hAnsiTheme="minorHAnsi" w:cstheme="minorHAnsi"/>
+          <w:color w:val="242729"/>
+          <w:sz w:val="22"/>
+          <w:szCs w:val="22"/>
+          <w:bdr w:val="none" w:sz="0" w:space="0" w:color="auto" w:frame="1"/>
+          <w:lang w:val="en-US"/>
+        </w:rPr>
+        <w:t xml:space="preserve">2) install Microsoft Visual Studio 2005 or </w:t>
+      </w:r>
+    </w:p>
+    <w:p>
+      <w:pPr>
+        <w:pStyle w:val="PrformatHTML"/>
+        <w:numPr>
+          <w:ilvl w:val="0"/>
+          <w:numId w:val="1"/>
+        </w:numPr>
+        <w:textAlignment w:val="baseline"/>
+        <w:rPr>
+          <w:rFonts w:asciiTheme="minorHAnsi" w:hAnsiTheme="minorHAnsi" w:cstheme="minorHAnsi"/>
+          <w:color w:val="242729"/>
+          <w:sz w:val="22"/>
+          <w:szCs w:val="22"/>
+          <w:bdr w:val="none" w:sz="0" w:space="0" w:color="auto" w:frame="1"/>
+          <w:lang w:val="en-US"/>
+        </w:rPr>
+      </w:pPr>
+      <w:r>
+        <w:rPr>
+          <w:rStyle w:val="CodeHTML"/>
+          <w:rFonts w:asciiTheme="minorHAnsi" w:hAnsiTheme="minorHAnsi" w:cstheme="minorHAnsi"/>
+          <w:color w:val="242729"/>
+          <w:sz w:val="22"/>
+          <w:szCs w:val="22"/>
+          <w:bdr w:val="none" w:sz="0" w:space="0" w:color="auto" w:frame="1"/>
+          <w:lang w:val="en-US"/>
+        </w:rPr>
+        <w:t xml:space="preserve">3) </w:t>
+      </w:r>
       <w:proofErr w:type="gramStart"/>
       <w:r>
         <w:rPr>
-          <w:lang w:val="en-US"/>
-        </w:rPr>
-        <w:t>user.email</w:t>
-      </w:r>
-      <w:proofErr w:type="spellEnd"/>
+          <w:rStyle w:val="CodeHTML"/>
+          <w:rFonts w:asciiTheme="minorHAnsi" w:hAnsiTheme="minorHAnsi" w:cstheme="minorHAnsi"/>
+          <w:color w:val="242729"/>
+          <w:sz w:val="22"/>
+          <w:szCs w:val="22"/>
+          <w:bdr w:val="none" w:sz="0" w:space="0" w:color="auto" w:frame="1"/>
+          <w:lang w:val="en-US"/>
+        </w:rPr>
+        <w:t>add</w:t>
+      </w:r>
       <w:proofErr w:type="gramEnd"/>
       <w:r>
         <w:rPr>
-          <w:lang w:val="en-US"/>
-        </w:rPr>
-        <w:t xml:space="preserve"> &lt;</w:t>
-      </w:r>
-      <w:proofErr w:type="spellStart"/>
-      <w:r>
-        <w:rPr>
-          <w:lang w:val="en-US"/>
-        </w:rPr>
-        <w:t>github</w:t>
-      </w:r>
-      <w:proofErr w:type="spellEnd"/>
-      <w:r>
-        <w:rPr>
-          <w:lang w:val="en-US"/>
-        </w:rPr>
-        <w:t xml:space="preserve"> email&gt;</w:t>
-      </w:r>
-    </w:p>
-    <w:p>
-      <w:pPr>
-        <w:pStyle w:val="Paragraphedeliste"/>
+          <w:rStyle w:val="CodeHTML"/>
+          <w:rFonts w:asciiTheme="minorHAnsi" w:hAnsiTheme="minorHAnsi" w:cstheme="minorHAnsi"/>
+          <w:color w:val="242729"/>
+          <w:sz w:val="22"/>
+          <w:szCs w:val="22"/>
+          <w:bdr w:val="none" w:sz="0" w:space="0" w:color="auto" w:frame="1"/>
+          <w:lang w:val="en-US"/>
+        </w:rPr>
+        <w:t xml:space="preserve"> the location of the component to the system path if itis installed elsewhere.</w:t>
+      </w:r>
+      <w:r>
+        <w:rPr>
+          <w:rFonts w:cstheme="minorHAnsi"/>
+          <w:lang w:val="en-US"/>
+        </w:rPr>
+        <w:t>)</w:t>
+      </w:r>
+    </w:p>
+    <w:p>
+      <w:pPr>
+        <w:pStyle w:val="PrformatHTML"/>
+        <w:numPr>
+          <w:ilvl w:val="1"/>
+          <w:numId w:val="1"/>
+        </w:numPr>
+        <w:textAlignment w:val="baseline"/>
+        <w:rPr>
+          <w:rFonts w:asciiTheme="minorHAnsi" w:hAnsiTheme="minorHAnsi" w:cstheme="minorHAnsi"/>
+          <w:color w:val="242729"/>
+          <w:sz w:val="22"/>
+          <w:szCs w:val="22"/>
+          <w:bdr w:val="none" w:sz="0" w:space="0" w:color="auto" w:frame="1"/>
+        </w:rPr>
+      </w:pPr>
+      <w:r>
+        <w:rPr>
+          <w:rFonts w:asciiTheme="minorHAnsi" w:hAnsiTheme="minorHAnsi" w:cstheme="minorHAnsi"/>
+          <w:sz w:val="22"/>
+          <w:szCs w:val="22"/>
+        </w:rPr>
+        <w:t xml:space="preserve">Aller dans la </w:t>
+      </w:r>
+      <w:proofErr w:type="spellStart"/>
+      <w:r>
+        <w:rPr>
+          <w:rFonts w:asciiTheme="minorHAnsi" w:hAnsiTheme="minorHAnsi" w:cstheme="minorHAnsi"/>
+          <w:sz w:val="22"/>
+          <w:szCs w:val="22"/>
+        </w:rPr>
+        <w:t>node</w:t>
+      </w:r>
+      <w:proofErr w:type="spellEnd"/>
+      <w:r>
+        <w:rPr>
+          <w:rFonts w:asciiTheme="minorHAnsi" w:hAnsiTheme="minorHAnsi" w:cstheme="minorHAnsi"/>
+          <w:sz w:val="22"/>
+          <w:szCs w:val="22"/>
+        </w:rPr>
+        <w:t xml:space="preserve"> console:</w:t>
+      </w:r>
+      <w:r>
+        <w:rPr>
+          <w:rFonts w:asciiTheme="minorHAnsi" w:hAnsiTheme="minorHAnsi" w:cstheme="minorHAnsi"/>
+          <w:sz w:val="22"/>
+          <w:szCs w:val="22"/>
+        </w:rPr>
+        <w:t xml:space="preserve"> </w:t>
+      </w:r>
+      <w:proofErr w:type="spellStart"/>
+      <w:r>
+        <w:rPr>
+          <w:rFonts w:asciiTheme="minorHAnsi" w:hAnsiTheme="minorHAnsi" w:cstheme="minorHAnsi"/>
+          <w:sz w:val="22"/>
+          <w:szCs w:val="22"/>
+        </w:rPr>
+        <w:t>npm</w:t>
+      </w:r>
+      <w:proofErr w:type="spellEnd"/>
+      <w:r>
+        <w:rPr>
+          <w:rFonts w:asciiTheme="minorHAnsi" w:hAnsiTheme="minorHAnsi" w:cstheme="minorHAnsi"/>
+          <w:sz w:val="22"/>
+          <w:szCs w:val="22"/>
+        </w:rPr>
+        <w:t xml:space="preserve"> </w:t>
+      </w:r>
+      <w:proofErr w:type="spellStart"/>
+      <w:r>
+        <w:rPr>
+          <w:rFonts w:asciiTheme="minorHAnsi" w:hAnsiTheme="minorHAnsi" w:cstheme="minorHAnsi"/>
+          <w:sz w:val="22"/>
+          <w:szCs w:val="22"/>
+        </w:rPr>
+        <w:t>install</w:t>
+      </w:r>
+      <w:proofErr w:type="spellEnd"/>
+      <w:r>
+        <w:rPr>
+          <w:rFonts w:asciiTheme="minorHAnsi" w:hAnsiTheme="minorHAnsi" w:cstheme="minorHAnsi"/>
+          <w:sz w:val="22"/>
+          <w:szCs w:val="22"/>
+        </w:rPr>
+        <w:t xml:space="preserve"> -g </w:t>
+      </w:r>
+      <w:proofErr w:type="spellStart"/>
+      <w:r>
+        <w:rPr>
+          <w:rFonts w:asciiTheme="minorHAnsi" w:hAnsiTheme="minorHAnsi" w:cstheme="minorHAnsi"/>
+          <w:sz w:val="22"/>
+          <w:szCs w:val="22"/>
+        </w:rPr>
+        <w:t>node-gyp</w:t>
+      </w:r>
+      <w:proofErr w:type="spellEnd"/>
+    </w:p>
+    <w:p>
+      <w:pPr>
+        <w:pStyle w:val="PrformatHTML"/>
+        <w:numPr>
+          <w:ilvl w:val="1"/>
+          <w:numId w:val="1"/>
+        </w:numPr>
+        <w:textAlignment w:val="baseline"/>
+        <w:rPr>
+          <w:rFonts w:asciiTheme="minorHAnsi" w:hAnsiTheme="minorHAnsi" w:cstheme="minorHAnsi"/>
+          <w:color w:val="242729"/>
+          <w:sz w:val="22"/>
+          <w:szCs w:val="22"/>
+          <w:bdr w:val="none" w:sz="0" w:space="0" w:color="auto" w:frame="1"/>
+        </w:rPr>
+      </w:pPr>
+      <w:proofErr w:type="spellStart"/>
+      <w:r>
+        <w:rPr>
+          <w:rFonts w:asciiTheme="minorHAnsi" w:hAnsiTheme="minorHAnsi" w:cstheme="minorHAnsi"/>
+          <w:sz w:val="22"/>
+          <w:szCs w:val="22"/>
+        </w:rPr>
+        <w:t>Npm</w:t>
+      </w:r>
+      <w:proofErr w:type="spellEnd"/>
+      <w:r>
+        <w:rPr>
+          <w:rFonts w:asciiTheme="minorHAnsi" w:hAnsiTheme="minorHAnsi" w:cstheme="minorHAnsi"/>
+          <w:sz w:val="22"/>
+          <w:szCs w:val="22"/>
+        </w:rPr>
+        <w:t xml:space="preserve"> </w:t>
+      </w:r>
+      <w:proofErr w:type="spellStart"/>
+      <w:r>
+        <w:rPr>
+          <w:rFonts w:asciiTheme="minorHAnsi" w:hAnsiTheme="minorHAnsi" w:cstheme="minorHAnsi"/>
+          <w:sz w:val="22"/>
+          <w:szCs w:val="22"/>
+        </w:rPr>
+        <w:t>install</w:t>
+      </w:r>
+      <w:proofErr w:type="spellEnd"/>
+    </w:p>
+    <w:p>
+      <w:pPr>
+        <w:pStyle w:val="PrformatHTML"/>
         <w:numPr>
           <w:ilvl w:val="0"/>
           <w:numId w:val="1"/>
         </w:numPr>
-        <w:rPr>
-          <w:lang w:val="en-US"/>
-        </w:rPr>
-      </w:pPr>
-      <w:r>
-        <w:rPr>
-          <w:lang w:val="en-US"/>
-        </w:rPr>
-        <w:t xml:space="preserve">sur console power shell (dans le dossier </w:t>
-      </w:r>
-      <w:proofErr w:type="spellStart"/>
-      <w:r>
-        <w:rPr>
-          <w:lang w:val="en-US"/>
-        </w:rPr>
-        <w:t>shift+right</w:t>
-      </w:r>
-      <w:proofErr w:type="spellEnd"/>
-      <w:r>
-        <w:rPr>
-          <w:lang w:val="en-US"/>
-        </w:rPr>
-        <w:t xml:space="preserve"> click-&gt;</w:t>
-      </w:r>
-      <w:proofErr w:type="spellStart"/>
-      <w:r>
-        <w:rPr>
-          <w:lang w:val="en-US"/>
-        </w:rPr>
-        <w:t>powershell</w:t>
-      </w:r>
-      <w:proofErr w:type="spellEnd"/>
-      <w:r>
-        <w:rPr>
-          <w:lang w:val="en-US"/>
-        </w:rPr>
-        <w:t>)</w:t>
-      </w:r>
-    </w:p>
-    <w:p>
-      <w:pPr>
-        <w:pStyle w:val="Paragraphedeliste"/>
-        <w:numPr>
-          <w:ilvl w:val="1"/>
-          <w:numId w:val="1"/>
-        </w:numPr>
-        <w:rPr>
-          <w:lang w:val="en-US"/>
-        </w:rPr>
-      </w:pPr>
-      <w:proofErr w:type="spellStart"/>
-      <w:r>
-        <w:rPr>
-          <w:lang w:val="en-US"/>
-        </w:rPr>
-        <w:t>npm</w:t>
-      </w:r>
-      <w:proofErr w:type="spellEnd"/>
-      <w:r>
-        <w:rPr>
-          <w:lang w:val="en-US"/>
-        </w:rPr>
-        <w:t xml:space="preserve"> install</w:t>
-      </w:r>
-    </w:p>
-    <w:p>
-      <w:pPr>
-        <w:pStyle w:val="Paragraphedeliste"/>
-        <w:numPr>
-          <w:ilvl w:val="0"/>
-          <w:numId w:val="1"/>
-        </w:numPr>
-        <w:rPr>
-          <w:lang w:val="en-US"/>
-        </w:rPr>
-      </w:pPr>
-      <w:r>
-        <w:rPr>
-          <w:lang w:val="en-US"/>
-        </w:rPr>
-        <w:t>sur Visual Studio Code</w:t>
-      </w:r>
-      <w:r>
-        <w:rPr>
-          <w:lang w:val="en-US"/>
-        </w:rPr>
-        <w:t xml:space="preserve"> </w:t>
-      </w:r>
-      <w:r>
-        <w:rPr>
-          <w:lang w:val="en-US"/>
-        </w:rPr>
-        <w:t>(in the node console)</w:t>
-      </w:r>
-    </w:p>
-    <w:p>
-      <w:pPr>
-        <w:pStyle w:val="Paragraphedeliste"/>
-        <w:numPr>
-          <w:ilvl w:val="1"/>
-          <w:numId w:val="1"/>
-        </w:numPr>
-        <w:rPr>
-          <w:lang w:val="en-US"/>
-        </w:rPr>
-      </w:pPr>
-      <w:proofErr w:type="spellStart"/>
-      <w:r>
-        <w:rPr>
-          <w:lang w:val="en-US"/>
-        </w:rPr>
-        <w:t>npm</w:t>
-      </w:r>
-      <w:proofErr w:type="spellEnd"/>
-      <w:r>
-        <w:rPr>
-          <w:lang w:val="en-US"/>
-        </w:rPr>
-        <w:t xml:space="preserve"> install</w:t>
-      </w:r>
-    </w:p>
-    <w:p>
-      <w:pPr>
-        <w:pStyle w:val="Paragraphedeliste"/>
-        <w:numPr>
-          <w:ilvl w:val="1"/>
-          <w:numId w:val="1"/>
-        </w:numPr>
-        <w:rPr>
-          <w:rFonts w:cstheme="minorHAnsi"/>
-          <w:lang w:val="en-US"/>
-        </w:rPr>
-      </w:pPr>
-      <w:proofErr w:type="spellStart"/>
-      <w:r>
-        <w:rPr>
-          <w:rFonts w:cstheme="minorHAnsi"/>
-          <w:lang w:val="en-US"/>
-        </w:rPr>
-        <w:t>npm</w:t>
-      </w:r>
-      <w:proofErr w:type="spellEnd"/>
-      <w:r>
-        <w:rPr>
-          <w:rFonts w:cstheme="minorHAnsi"/>
-          <w:lang w:val="en-US"/>
-        </w:rPr>
-        <w:t xml:space="preserve"> run serve</w:t>
-      </w:r>
-    </w:p>
-    <w:p>
-      <w:pPr>
-        <w:pStyle w:val="PrformatHTML"/>
-        <w:numPr>
-          <w:ilvl w:val="0"/>
-          <w:numId w:val="1"/>
-        </w:numPr>
         <w:textAlignment w:val="baseline"/>
         <w:rPr>
           <w:rFonts w:asciiTheme="minorHAnsi" w:hAnsiTheme="minorHAnsi" w:cstheme="minorHAnsi"/>
@@ -620,197 +1013,18 @@
           <w:sz w:val="22"/>
           <w:szCs w:val="22"/>
           <w:bdr w:val="none" w:sz="0" w:space="0" w:color="auto" w:frame="1"/>
-          <w:lang w:val="en-US"/>
-        </w:rPr>
-      </w:pPr>
-      <w:r>
-        <w:rPr>
-          <w:rFonts w:asciiTheme="minorHAnsi" w:hAnsiTheme="minorHAnsi" w:cstheme="minorHAnsi"/>
-          <w:sz w:val="22"/>
-          <w:szCs w:val="22"/>
-          <w:lang w:val="en-US"/>
-        </w:rPr>
-        <w:t xml:space="preserve">Si </w:t>
-      </w:r>
-      <w:proofErr w:type="spellStart"/>
-      <w:r>
-        <w:rPr>
-          <w:rFonts w:asciiTheme="minorHAnsi" w:hAnsiTheme="minorHAnsi" w:cstheme="minorHAnsi"/>
-          <w:sz w:val="22"/>
-          <w:szCs w:val="22"/>
-          <w:lang w:val="en-US"/>
-        </w:rPr>
-        <w:t>erreur</w:t>
-      </w:r>
-      <w:proofErr w:type="spellEnd"/>
-      <w:r>
-        <w:rPr>
-          <w:rFonts w:asciiTheme="minorHAnsi" w:hAnsiTheme="minorHAnsi" w:cstheme="minorHAnsi"/>
-          <w:sz w:val="22"/>
-          <w:szCs w:val="22"/>
-          <w:lang w:val="en-US"/>
-        </w:rPr>
-        <w:t>(</w:t>
-      </w:r>
-      <w:r>
-        <w:rPr>
-          <w:rStyle w:val="CodeHTML"/>
-          <w:rFonts w:asciiTheme="minorHAnsi" w:hAnsiTheme="minorHAnsi" w:cstheme="minorHAnsi"/>
-          <w:color w:val="242729"/>
-          <w:sz w:val="22"/>
-          <w:szCs w:val="22"/>
-          <w:bdr w:val="none" w:sz="0" w:space="0" w:color="auto" w:frame="1"/>
-          <w:lang w:val="en-US"/>
-        </w:rPr>
-        <w:t>MSBUILD : error MSB3428: Could not load the Visual C++ component "</w:t>
-      </w:r>
-      <w:proofErr w:type="spellStart"/>
-      <w:r>
-        <w:rPr>
-          <w:rStyle w:val="CodeHTML"/>
-          <w:rFonts w:asciiTheme="minorHAnsi" w:hAnsiTheme="minorHAnsi" w:cstheme="minorHAnsi"/>
-          <w:color w:val="242729"/>
-          <w:sz w:val="22"/>
-          <w:szCs w:val="22"/>
-          <w:bdr w:val="none" w:sz="0" w:space="0" w:color="auto" w:frame="1"/>
-          <w:lang w:val="en-US"/>
-        </w:rPr>
-        <w:t>VCBuild.exe".To</w:t>
-      </w:r>
-      <w:proofErr w:type="spellEnd"/>
-      <w:r>
-        <w:rPr>
-          <w:rStyle w:val="CodeHTML"/>
-          <w:rFonts w:asciiTheme="minorHAnsi" w:hAnsiTheme="minorHAnsi" w:cstheme="minorHAnsi"/>
-          <w:color w:val="242729"/>
-          <w:sz w:val="22"/>
-          <w:szCs w:val="22"/>
-          <w:bdr w:val="none" w:sz="0" w:space="0" w:color="auto" w:frame="1"/>
-          <w:lang w:val="en-US"/>
-        </w:rPr>
-        <w:t xml:space="preserve"> fix this, 1) install the .NET Framework 2.0 SDK, 2) install Microsoft Visual Studio 2005 or 3) add the location of the component to the system path if itis installed elsewhere.</w:t>
-      </w:r>
-      <w:r>
-        <w:rPr>
-          <w:rFonts w:cstheme="minorHAnsi"/>
-          <w:lang w:val="en-US"/>
-        </w:rPr>
-        <w:t>)</w:t>
-      </w:r>
-    </w:p>
-    <w:p>
-      <w:pPr>
-        <w:pStyle w:val="PrformatHTML"/>
-        <w:numPr>
-          <w:ilvl w:val="1"/>
-          <w:numId w:val="1"/>
-        </w:numPr>
-        <w:textAlignment w:val="baseline"/>
-        <w:rPr>
-          <w:rFonts w:asciiTheme="minorHAnsi" w:hAnsiTheme="minorHAnsi" w:cstheme="minorHAnsi"/>
-          <w:color w:val="242729"/>
-          <w:sz w:val="22"/>
-          <w:szCs w:val="22"/>
-          <w:bdr w:val="none" w:sz="0" w:space="0" w:color="auto" w:frame="1"/>
-        </w:rPr>
-      </w:pPr>
-      <w:r>
-        <w:rPr>
-          <w:rFonts w:asciiTheme="minorHAnsi" w:hAnsiTheme="minorHAnsi" w:cstheme="minorHAnsi"/>
-          <w:sz w:val="22"/>
-          <w:szCs w:val="22"/>
-        </w:rPr>
-        <w:t xml:space="preserve">Aller dans la </w:t>
-      </w:r>
-      <w:proofErr w:type="spellStart"/>
-      <w:r>
-        <w:rPr>
-          <w:rFonts w:asciiTheme="minorHAnsi" w:hAnsiTheme="minorHAnsi" w:cstheme="minorHAnsi"/>
-          <w:sz w:val="22"/>
-          <w:szCs w:val="22"/>
-        </w:rPr>
-        <w:t>node</w:t>
-      </w:r>
-      <w:proofErr w:type="spellEnd"/>
-      <w:r>
-        <w:rPr>
-          <w:rFonts w:asciiTheme="minorHAnsi" w:hAnsiTheme="minorHAnsi" w:cstheme="minorHAnsi"/>
-          <w:sz w:val="22"/>
-          <w:szCs w:val="22"/>
-        </w:rPr>
-        <w:t xml:space="preserve"> console:</w:t>
-      </w:r>
-      <w:r>
-        <w:rPr>
-          <w:rFonts w:asciiTheme="minorHAnsi" w:hAnsiTheme="minorHAnsi" w:cstheme="minorHAnsi"/>
-          <w:sz w:val="22"/>
-          <w:szCs w:val="22"/>
-        </w:rPr>
-        <w:t xml:space="preserve"> </w:t>
-      </w:r>
-      <w:proofErr w:type="spellStart"/>
-      <w:r>
-        <w:rPr>
-          <w:rFonts w:asciiTheme="minorHAnsi" w:hAnsiTheme="minorHAnsi" w:cstheme="minorHAnsi"/>
-          <w:sz w:val="22"/>
-          <w:szCs w:val="22"/>
-        </w:rPr>
-        <w:t>npm</w:t>
-      </w:r>
-      <w:proofErr w:type="spellEnd"/>
-      <w:r>
-        <w:rPr>
-          <w:rFonts w:asciiTheme="minorHAnsi" w:hAnsiTheme="minorHAnsi" w:cstheme="minorHAnsi"/>
-          <w:sz w:val="22"/>
-          <w:szCs w:val="22"/>
-        </w:rPr>
-        <w:t xml:space="preserve"> install -g </w:t>
-      </w:r>
-      <w:proofErr w:type="spellStart"/>
-      <w:r>
-        <w:rPr>
-          <w:rFonts w:asciiTheme="minorHAnsi" w:hAnsiTheme="minorHAnsi" w:cstheme="minorHAnsi"/>
-          <w:sz w:val="22"/>
-          <w:szCs w:val="22"/>
-        </w:rPr>
-        <w:t>node-gyp</w:t>
-      </w:r>
-      <w:proofErr w:type="spellEnd"/>
-    </w:p>
-    <w:p>
-      <w:pPr>
-        <w:pStyle w:val="PrformatHTML"/>
-        <w:numPr>
-          <w:ilvl w:val="1"/>
-          <w:numId w:val="1"/>
-        </w:numPr>
-        <w:textAlignment w:val="baseline"/>
-        <w:rPr>
-          <w:rFonts w:asciiTheme="minorHAnsi" w:hAnsiTheme="minorHAnsi" w:cstheme="minorHAnsi"/>
-          <w:color w:val="242729"/>
-          <w:sz w:val="22"/>
-          <w:szCs w:val="22"/>
-          <w:bdr w:val="none" w:sz="0" w:space="0" w:color="auto" w:frame="1"/>
-        </w:rPr>
-      </w:pPr>
-      <w:proofErr w:type="spellStart"/>
-      <w:r>
-        <w:rPr>
-          <w:rFonts w:asciiTheme="minorHAnsi" w:hAnsiTheme="minorHAnsi" w:cstheme="minorHAnsi"/>
-          <w:sz w:val="22"/>
-          <w:szCs w:val="22"/>
-        </w:rPr>
-        <w:t>Npm</w:t>
-      </w:r>
-      <w:proofErr w:type="spellEnd"/>
-      <w:r>
-        <w:rPr>
-          <w:rFonts w:asciiTheme="minorHAnsi" w:hAnsiTheme="minorHAnsi" w:cstheme="minorHAnsi"/>
-          <w:sz w:val="22"/>
-          <w:szCs w:val="22"/>
-        </w:rPr>
-        <w:t xml:space="preserve"> install</w:t>
-      </w:r>
+        </w:rPr>
+      </w:pPr>
+      <w:r>
+        <w:rPr>
+          <w:rFonts w:asciiTheme="minorHAnsi" w:hAnsiTheme="minorHAnsi" w:cstheme="minorHAnsi"/>
+          <w:sz w:val="22"/>
+          <w:szCs w:val="22"/>
+        </w:rPr>
+        <w:t>Si erreur du MSBuild.exe</w:t>
+      </w:r>
+      <w:bookmarkStart w:id="0" w:name="_GoBack"/>
+      <w:bookmarkEnd w:id="0"/>
     </w:p>
     <w:p>
       <w:pPr>
@@ -856,7 +1070,7 @@
 </file>
 
 <file path=word/numbering.xml><?xml version="1.0" encoding="utf-8"?>
-<w:numbering xmlns:wpc="http://schemas.microsoft.com/office/word/2010/wordprocessingCanvas" xmlns:cx="http://schemas.microsoft.com/office/drawing/2014/chartex" xmlns:cx1="http://schemas.microsoft.com/office/drawing/2015/9/8/chartex" xmlns:cx2="http://schemas.microsoft.com/office/drawing/2015/10/21/chartex" xmlns:cx3="http://schemas.microsoft.com/office/drawing/2016/5/9/chartex" xmlns:cx4="http://schemas.microsoft.com/office/drawing/2016/5/10/chartex" xmlns:cx5="http://schemas.microsoft.com/office/drawing/2016/5/11/chartex" xmlns:cx6="http://schemas.microsoft.com/office/drawing/2016/5/12/chartex" xmlns:cx7="http://schemas.microsoft.com/office/drawing/2016/5/13/chartex" xmlns:cx8="http://schemas.microsoft.com/office/drawing/2016/5/14/chartex" xmlns:mc="http://schemas.openxmlformats.org/markup-compatibility/2006" xmlns:aink="http://schemas.microsoft.com/office/drawing/2016/ink" xmlns:am3d="http://schemas.microsoft.com/office/drawing/2017/model3d" xmlns:o="urn:schemas-microsoft-com:office:office" xmlns:r="http://schemas.openxmlformats.org/officeDocument/2006/relationships" xmlns:m="http://schemas.openxmlformats.org/officeDocument/2006/math" xmlns:v="urn:schemas-microsoft-com:vml" xmlns:wp14="http://schemas.microsoft.com/office/word/2010/wordprocessingDrawing" xmlns:wp="http://schemas.openxmlformats.org/drawingml/2006/wordprocessingDrawing" xmlns:w10="urn:schemas-microsoft-com:office:word" xmlns:w="http://schemas.openxmlformats.org/wordprocessingml/2006/main" xmlns:w14="http://schemas.microsoft.com/office/word/2010/wordml" xmlns:w15="http://schemas.microsoft.com/office/word/2012/wordml" xmlns:w16cid="http://schemas.microsoft.com/office/word/2016/wordml/cid" xmlns:w16se="http://schemas.microsoft.com/office/word/2015/wordml/symex" xmlns:wpg="http://schemas.microsoft.com/office/word/2010/wordprocessingGroup" xmlns:wpi="http://schemas.microsoft.com/office/word/2010/wordprocessingInk" xmlns:wne="http://schemas.microsoft.com/office/word/2006/wordml" xmlns:wps="http://schemas.microsoft.com/office/word/2010/wordprocessingShape" mc:Ignorable="w14 w15 w16se w16cid wp14">
+<w:numbering xmlns:wpc="http://schemas.microsoft.com/office/word/2010/wordprocessingCanvas" xmlns:cx="http://schemas.microsoft.com/office/drawing/2014/chartex" xmlns:cx1="http://schemas.microsoft.com/office/drawing/2015/9/8/chartex" xmlns:mc="http://schemas.openxmlformats.org/markup-compatibility/2006" xmlns:o="urn:schemas-microsoft-com:office:office" xmlns:r="http://schemas.openxmlformats.org/officeDocument/2006/relationships" xmlns:m="http://schemas.openxmlformats.org/officeDocument/2006/math" xmlns:v="urn:schemas-microsoft-com:vml" xmlns:wp14="http://schemas.microsoft.com/office/word/2010/wordprocessingDrawing" xmlns:wp="http://schemas.openxmlformats.org/drawingml/2006/wordprocessingDrawing" xmlns:w10="urn:schemas-microsoft-com:office:word" xmlns:w="http://schemas.openxmlformats.org/wordprocessingml/2006/main" xmlns:w14="http://schemas.microsoft.com/office/word/2010/wordml" xmlns:w15="http://schemas.microsoft.com/office/word/2012/wordml" xmlns:w16se="http://schemas.microsoft.com/office/word/2015/wordml/symex" xmlns:wpg="http://schemas.microsoft.com/office/word/2010/wordprocessingGroup" xmlns:wpi="http://schemas.microsoft.com/office/word/2010/wordprocessingInk" xmlns:wne="http://schemas.microsoft.com/office/word/2006/wordml" xmlns:wps="http://schemas.microsoft.com/office/word/2010/wordprocessingShape" mc:Ignorable="w14 w15 w16se wp14">
   <w:abstractNum w:abstractNumId="0" w15:restartNumberingAfterBreak="0">
     <w:nsid w:val="336C6F8D"/>
     <w:multiLevelType w:val="hybridMultilevel"/>
@@ -976,7 +1190,7 @@
 </file>
 
 <file path=word/styles.xml><?xml version="1.0" encoding="utf-8"?>
-<w:styles xmlns:mc="http://schemas.openxmlformats.org/markup-compatibility/2006" xmlns:r="http://schemas.openxmlformats.org/officeDocument/2006/relationships" xmlns:w="http://schemas.openxmlformats.org/wordprocessingml/2006/main" xmlns:w14="http://schemas.microsoft.com/office/word/2010/wordml" xmlns:w15="http://schemas.microsoft.com/office/word/2012/wordml" xmlns:w16cid="http://schemas.microsoft.com/office/word/2016/wordml/cid" xmlns:w16se="http://schemas.microsoft.com/office/word/2015/wordml/symex" mc:Ignorable="w14 w15 w16se w16cid">
+<w:styles xmlns:mc="http://schemas.openxmlformats.org/markup-compatibility/2006" xmlns:r="http://schemas.openxmlformats.org/officeDocument/2006/relationships" xmlns:w="http://schemas.openxmlformats.org/wordprocessingml/2006/main" xmlns:w14="http://schemas.microsoft.com/office/word/2010/wordml" xmlns:w15="http://schemas.microsoft.com/office/word/2012/wordml" xmlns:w16se="http://schemas.microsoft.com/office/word/2015/wordml/symex" mc:Ignorable="w14 w15 w16se">
   <w:docDefaults>
     <w:rPrDefault>
       <w:rPr>
@@ -992,7 +1206,7 @@
       </w:pPr>
     </w:pPrDefault>
   </w:docDefaults>
-  <w:latentStyles w:defLockedState="0" w:defUIPriority="99" w:defSemiHidden="0" w:defUnhideWhenUsed="0" w:defQFormat="0" w:count="377">
+  <w:latentStyles w:defLockedState="0" w:defUIPriority="99" w:defSemiHidden="0" w:defUnhideWhenUsed="0" w:defQFormat="0" w:count="371">
     <w:lsdException w:name="Normal" w:uiPriority="0" w:qFormat="1"/>
     <w:lsdException w:name="heading 1" w:uiPriority="9" w:qFormat="1"/>
     <w:lsdException w:name="heading 2" w:semiHidden="1" w:uiPriority="9" w:unhideWhenUsed="1" w:qFormat="1"/>
@@ -1098,6 +1312,7 @@
     <w:lsdException w:name="HTML Sample" w:semiHidden="1" w:unhideWhenUsed="1"/>
     <w:lsdException w:name="HTML Typewriter" w:semiHidden="1" w:unhideWhenUsed="1"/>
     <w:lsdException w:name="HTML Variable" w:semiHidden="1" w:unhideWhenUsed="1"/>
+    <w:lsdException w:name="Normal Table" w:semiHidden="1" w:unhideWhenUsed="1"/>
     <w:lsdException w:name="annotation subject" w:semiHidden="1" w:unhideWhenUsed="1"/>
     <w:lsdException w:name="No List" w:semiHidden="1" w:unhideWhenUsed="1"/>
     <w:lsdException w:name="Outline List 1" w:semiHidden="1" w:unhideWhenUsed="1"/>
@@ -1143,9 +1358,11 @@
     <w:lsdException w:name="Table Subtle 1" w:semiHidden="1" w:unhideWhenUsed="1"/>
     <w:lsdException w:name="Table Subtle 2" w:semiHidden="1" w:unhideWhenUsed="1"/>
     <w:lsdException w:name="Table Web 1" w:semiHidden="1" w:unhideWhenUsed="1"/>
+    <w:lsdException w:name="Table Web 2" w:semiHidden="1" w:unhideWhenUsed="1"/>
     <w:lsdException w:name="Table Web 3" w:semiHidden="1" w:unhideWhenUsed="1"/>
     <w:lsdException w:name="Balloon Text" w:semiHidden="1" w:unhideWhenUsed="1"/>
     <w:lsdException w:name="Table Grid" w:uiPriority="39"/>
+    <w:lsdException w:name="Table Theme" w:semiHidden="1" w:unhideWhenUsed="1"/>
     <w:lsdException w:name="Placeholder Text" w:semiHidden="1"/>
     <w:lsdException w:name="No Spacing" w:uiPriority="1" w:qFormat="1"/>
     <w:lsdException w:name="Light Shading" w:uiPriority="60"/>
@@ -1361,12 +1578,6 @@
     <w:lsdException w:name="List Table 5 Dark Accent 6" w:uiPriority="50"/>
     <w:lsdException w:name="List Table 6 Colorful Accent 6" w:uiPriority="51"/>
     <w:lsdException w:name="List Table 7 Colorful Accent 6" w:uiPriority="52"/>
-    <w:lsdException w:name="Mention" w:semiHidden="1" w:unhideWhenUsed="1"/>
-    <w:lsdException w:name="Smart Hyperlink" w:semiHidden="1" w:unhideWhenUsed="1"/>
-    <w:lsdException w:name="Hashtag" w:semiHidden="1" w:unhideWhenUsed="1"/>
-    <w:lsdException w:name="Unresolved Mention" w:semiHidden="1" w:unhideWhenUsed="1"/>
-    <w:lsdException w:name="Smart Link" w:semiHidden="1" w:unhideWhenUsed="1"/>
-    <w:lsdException w:name="Smart Link Error" w:semiHidden="1" w:unhideWhenUsed="1"/>
   </w:latentStyles>
   <w:style w:type="paragraph" w:default="1" w:styleId="Normal">
     <w:name w:val="Normal"/>
@@ -1421,7 +1632,7 @@
       <w:u w:val="single"/>
     </w:rPr>
   </w:style>
-  <w:style w:type="character" w:styleId="Mentionnonrsolue">
+  <w:style w:type="character" w:customStyle="1" w:styleId="UnresolvedMention">
     <w:name w:val="Unresolved Mention"/>
     <w:basedOn w:val="Policepardfaut"/>
     <w:uiPriority w:val="99"/>

</xml_diff>